<commit_message>
change to the paper
</commit_message>
<xml_diff>
--- a/דוח פרויקט גמר.docx
+++ b/דוח פרויקט גמר.docx
@@ -4,11 +4,12 @@
   <w:body>
     <w:p>
       <w:pPr>
-        <w:bidi/>
-        <w:spacing w:after="0" w:line="240" w:lineRule="auto"/>
+        <w:pStyle w:val="NormalWeb"/>
+        <w:bidi/>
+        <w:spacing w:before="0" w:beforeAutospacing="0" w:after="0" w:afterAutospacing="0"/>
         <w:jc w:val="center"/>
         <w:rPr>
-          <w:rFonts w:ascii="Arial" w:eastAsia="Times New Roman" w:hAnsi="Arial" w:cs="Arial"/>
+          <w:rFonts w:ascii="Arial" w:hAnsi="Arial" w:cs="Arial"/>
           <w:b/>
           <w:bCs/>
           <w:color w:val="000000"/>
@@ -19,7 +20,7 @@
       </w:pPr>
       <w:r>
         <w:rPr>
-          <w:rFonts w:ascii="Arial" w:eastAsia="Times New Roman" w:hAnsi="Arial" w:cs="Arial"/>
+          <w:rFonts w:ascii="Arial" w:hAnsi="Arial" w:cs="Arial"/>
           <w:b/>
           <w:bCs/>
           <w:color w:val="000000"/>
@@ -28,24 +29,8 @@
           <w:u w:val="single"/>
           <w:rtl/>
         </w:rPr>
-        <w:t>דוח פרויקט גמר</w:t>
-      </w:r>
-    </w:p>
-    <w:p>
-      <w:pPr>
-        <w:bidi/>
-        <w:spacing w:after="0" w:line="240" w:lineRule="auto"/>
-        <w:rPr>
-          <w:rFonts w:ascii="Arial" w:eastAsia="Times New Roman" w:hAnsi="Arial" w:cs="Arial" w:hint="cs"/>
-          <w:b/>
-          <w:bCs/>
-          <w:color w:val="000000"/>
-          <w:sz w:val="40"/>
-          <w:szCs w:val="40"/>
-          <w:u w:val="single"/>
-          <w:rtl/>
-        </w:rPr>
-      </w:pPr>
+        <w:t>דוח פרויקט גמר: בר אליחי ועוז אשר</w:t>
+      </w:r>
     </w:p>
     <w:p>
       <w:pPr>
@@ -71,19 +56,7 @@
           <w:u w:val="single"/>
           <w:rtl/>
         </w:rPr>
-        <w:t>מגישים</w:t>
-      </w:r>
-      <w:r>
-        <w:rPr>
-          <w:rFonts w:asciiTheme="minorBidi" w:eastAsia="Times New Roman" w:hAnsiTheme="minorBidi"/>
-          <w:b/>
-          <w:bCs/>
-          <w:sz w:val="28"/>
-          <w:szCs w:val="28"/>
-          <w:u w:val="single"/>
-          <w:rtl/>
-        </w:rPr>
-        <w:t>:</w:t>
+        <w:t>מגישים:</w:t>
       </w:r>
     </w:p>
     <w:p>
@@ -160,29 +133,13 @@
     </w:p>
     <w:p>
       <w:pPr>
-        <w:bidi/>
-        <w:spacing w:after="0" w:line="240" w:lineRule="auto"/>
-        <w:rPr>
-          <w:rFonts w:ascii="Times New Roman" w:eastAsia="Times New Roman" w:hAnsi="Times New Roman" w:cs="Times New Roman"/>
-          <w:sz w:val="28"/>
-          <w:szCs w:val="28"/>
-          <w:rtl/>
-        </w:rPr>
-      </w:pPr>
-    </w:p>
-    <w:p>
-      <w:pPr>
-        <w:bidi/>
-        <w:spacing w:after="0" w:line="240" w:lineRule="auto"/>
-        <w:rPr>
-          <w:rFonts w:ascii="Times New Roman" w:eastAsia="Times New Roman" w:hAnsi="Times New Roman" w:cs="Times New Roman"/>
-          <w:sz w:val="24"/>
-          <w:szCs w:val="24"/>
-        </w:rPr>
-      </w:pPr>
-      <w:r>
-        <w:rPr>
-          <w:rFonts w:ascii="Arial" w:eastAsia="Times New Roman" w:hAnsi="Arial" w:cs="Arial"/>
+        <w:pStyle w:val="NormalWeb"/>
+        <w:bidi/>
+        <w:spacing w:before="0" w:beforeAutospacing="0" w:after="0" w:afterAutospacing="0"/>
+      </w:pPr>
+      <w:r>
+        <w:rPr>
+          <w:rFonts w:ascii="Arial" w:hAnsi="Arial" w:cs="Arial"/>
           <w:b/>
           <w:bCs/>
           <w:color w:val="000000"/>
@@ -196,75 +153,38 @@
     </w:p>
     <w:p>
       <w:pPr>
-        <w:bidi/>
-        <w:spacing w:after="0" w:line="240" w:lineRule="auto"/>
-        <w:jc w:val="both"/>
-        <w:rPr>
-          <w:rFonts w:ascii="Times New Roman" w:eastAsia="Times New Roman" w:hAnsi="Times New Roman" w:cs="Times New Roman"/>
-          <w:sz w:val="24"/>
-          <w:szCs w:val="24"/>
-          <w:rtl/>
-        </w:rPr>
-      </w:pPr>
-      <w:r>
-        <w:rPr>
-          <w:rFonts w:ascii="Arial" w:eastAsia="Times New Roman" w:hAnsi="Arial" w:cs="Arial"/>
-          <w:color w:val="000000"/>
-          <w:sz w:val="24"/>
-          <w:szCs w:val="24"/>
-          <w:rtl/>
-        </w:rPr>
-        <w:t xml:space="preserve">הפרויקט שלנו מתמקד בסוגים שונים של סרטן ואללים המצויים בהם, כך ששאלת המחקר העיקרית שלנו היא למצוא איזה גנים מעורבים בכל סוג גידול של סרטן מוחי, ומהו אחוז הביטוי של סוג גן מסוים בכל סוג גידול (אם הוא מפגין ביטוי עם אפקט משמעותי לעומת המצב הבריא), יחד עם מידע סטטיסטי נוסף עליו. החלק "המשני" הקיים בקוד הוא אפשרות למשתמש להזין שם של אלל או סוג סרטן ולקבל מידע עליהם כפלט, למשל כאשר יזין שם של אלל - אז הוא יקבל כפלט את סוגי הגידול בהם הוא מתבטא ברמה ששונה מרקמה בריאה, ובכמה אחוזים. אם המשתמש יזין שם של סרטן הפלט יהיה מידע על סוג הסרטן וסוגי האללים </w:t>
-      </w:r>
-      <w:proofErr w:type="spellStart"/>
-      <w:r>
-        <w:rPr>
-          <w:rFonts w:ascii="Arial" w:eastAsia="Times New Roman" w:hAnsi="Arial" w:cs="Arial"/>
-          <w:color w:val="000000"/>
-          <w:sz w:val="24"/>
-          <w:szCs w:val="24"/>
-          <w:rtl/>
-        </w:rPr>
-        <w:t>הדומיננטים</w:t>
-      </w:r>
-      <w:proofErr w:type="spellEnd"/>
-      <w:r>
-        <w:rPr>
-          <w:rFonts w:ascii="Arial" w:eastAsia="Times New Roman" w:hAnsi="Arial" w:cs="Arial"/>
-          <w:color w:val="000000"/>
-          <w:sz w:val="24"/>
-          <w:szCs w:val="24"/>
-          <w:rtl/>
-        </w:rPr>
-        <w:t xml:space="preserve"> בו,  וכמו כן גם מטריצה של קורלציה בין האללים עם הביטוי הכי משמעותיים בו, בהתאם לניתוח הסטטיסטי. </w:t>
-      </w:r>
-    </w:p>
-    <w:p>
-      <w:pPr>
-        <w:spacing w:after="0" w:line="240" w:lineRule="auto"/>
-        <w:jc w:val="both"/>
-        <w:rPr>
-          <w:rFonts w:ascii="Times New Roman" w:eastAsia="Times New Roman" w:hAnsi="Times New Roman" w:cs="Times New Roman"/>
-          <w:sz w:val="24"/>
-          <w:szCs w:val="24"/>
-          <w:rtl/>
-        </w:rPr>
-      </w:pPr>
-    </w:p>
-    <w:p>
-      <w:pPr>
-        <w:bidi/>
-        <w:spacing w:after="0" w:line="240" w:lineRule="auto"/>
-        <w:jc w:val="both"/>
-        <w:rPr>
-          <w:rFonts w:ascii="Times New Roman" w:eastAsia="Times New Roman" w:hAnsi="Times New Roman" w:cs="Times New Roman"/>
-          <w:sz w:val="24"/>
-          <w:szCs w:val="24"/>
-        </w:rPr>
-      </w:pPr>
-      <w:r>
-        <w:rPr>
-          <w:rFonts w:ascii="Arial" w:eastAsia="Times New Roman" w:hAnsi="Arial" w:cs="Arial"/>
+        <w:pStyle w:val="NormalWeb"/>
+        <w:bidi/>
+        <w:spacing w:before="0" w:beforeAutospacing="0" w:after="0" w:afterAutospacing="0"/>
+        <w:rPr>
+          <w:rtl/>
+        </w:rPr>
+      </w:pPr>
+      <w:r>
+        <w:rPr>
+          <w:rFonts w:ascii="Arial" w:hAnsi="Arial" w:cs="Arial"/>
+          <w:color w:val="000000"/>
+          <w:rtl/>
+        </w:rPr>
+        <w:t>הפרויקט שלנו מתמקד בסוגים שונים של סרטן ואללים המצויים בהם, כך ששאלת המחקר העיקרית שלנו היא למצוא איזה גנים מעורבים בכל סוג גידול של סרטן מוחי, ומהו אחוז הביטוי של סוג גן מסוים בכל סוג גידול (אם הוא מפגין ביטוי עם אפקט משמעותי לעומת המצב הבריא), יחד עם מידע סטטיסטי נוסף עליו. החלק "המשני" הקיים בקוד הוא אפשרות למשתמש להזין שם של אלל או סוג סרטן ולקבל מידע עליהם כפלט, למשל כאשר יזין שם של אלל - אז הוא יקבל כפלט את סוגי הגידול בהם הוא מתבטא ברמה ששונה מרקמה בריאה, ובכמה אחוזים. אם המשתמש יזין שם של סרטן הפלט יהיה מידע על סוג הסרטן וסוגי האללים הדומיננטים בו,  וכמו כן גם מטריצה של קורלציה בין האללים עם הביטוי הכי משמעותיים בו, בהתאם לניתוח הסטטיסטי. </w:t>
+      </w:r>
+    </w:p>
+    <w:p>
+      <w:pPr>
+        <w:rPr>
+          <w:rtl/>
+        </w:rPr>
+      </w:pPr>
+    </w:p>
+    <w:p>
+      <w:pPr>
+        <w:pStyle w:val="NormalWeb"/>
+        <w:bidi/>
+        <w:spacing w:before="0" w:beforeAutospacing="0" w:after="0" w:afterAutospacing="0"/>
+      </w:pPr>
+      <w:r>
+        <w:rPr>
+          <w:rFonts w:ascii="Arial" w:hAnsi="Arial" w:cs="Arial"/>
           <w:b/>
           <w:bCs/>
           <w:color w:val="000000"/>
@@ -278,22 +198,17 @@
     </w:p>
     <w:p>
       <w:pPr>
-        <w:bidi/>
-        <w:spacing w:after="0" w:line="240" w:lineRule="auto"/>
-        <w:jc w:val="both"/>
-        <w:rPr>
-          <w:rFonts w:ascii="Times New Roman" w:eastAsia="Times New Roman" w:hAnsi="Times New Roman" w:cs="Times New Roman"/>
-          <w:sz w:val="24"/>
-          <w:szCs w:val="24"/>
-          <w:rtl/>
-        </w:rPr>
-      </w:pPr>
-      <w:r>
-        <w:rPr>
-          <w:rFonts w:ascii="Arial" w:eastAsia="Times New Roman" w:hAnsi="Arial" w:cs="Arial"/>
-          <w:color w:val="000000"/>
-          <w:sz w:val="24"/>
-          <w:szCs w:val="24"/>
+        <w:pStyle w:val="NormalWeb"/>
+        <w:bidi/>
+        <w:spacing w:before="0" w:beforeAutospacing="0" w:after="0" w:afterAutospacing="0"/>
+        <w:rPr>
+          <w:rtl/>
+        </w:rPr>
+      </w:pPr>
+      <w:r>
+        <w:rPr>
+          <w:rFonts w:ascii="Arial" w:hAnsi="Arial" w:cs="Arial"/>
+          <w:color w:val="000000"/>
           <w:rtl/>
         </w:rPr>
         <w:t xml:space="preserve">המידע שלנו מתבסס על טבלת אקסל ב- </w:t>
@@ -301,33 +216,17 @@
       <w:hyperlink r:id="rId4" w:history="1">
         <w:r>
           <w:rPr>
-            <w:rFonts w:ascii="Arial" w:eastAsia="Times New Roman" w:hAnsi="Arial" w:cs="Arial"/>
+            <w:rStyle w:val="Hyperlink"/>
+            <w:rFonts w:ascii="Arial" w:hAnsi="Arial" w:cs="Arial"/>
             <w:color w:val="1155CC"/>
-            <w:sz w:val="24"/>
-            <w:szCs w:val="24"/>
-            <w:u w:val="single"/>
           </w:rPr>
-          <w:t xml:space="preserve">Brain cancer gene expression - </w:t>
+          <w:t>Brain cancer gene expression - CuMiDa</w:t>
         </w:r>
-        <w:proofErr w:type="spellStart"/>
-        <w:r>
-          <w:rPr>
-            <w:rFonts w:ascii="Arial" w:eastAsia="Times New Roman" w:hAnsi="Arial" w:cs="Arial"/>
-            <w:color w:val="1155CC"/>
-            <w:sz w:val="24"/>
-            <w:szCs w:val="24"/>
-            <w:u w:val="single"/>
-          </w:rPr>
-          <w:t>CuMiDa</w:t>
-        </w:r>
-        <w:proofErr w:type="spellEnd"/>
       </w:hyperlink>
       <w:r>
         <w:rPr>
-          <w:rFonts w:ascii="Arial" w:eastAsia="Times New Roman" w:hAnsi="Arial" w:cs="Arial"/>
-          <w:color w:val="000000"/>
-          <w:sz w:val="24"/>
-          <w:szCs w:val="24"/>
+          <w:rFonts w:ascii="Arial" w:hAnsi="Arial" w:cs="Arial"/>
+          <w:color w:val="000000"/>
           <w:rtl/>
         </w:rPr>
         <w:t>. הטבלה מכילה מידע על ביטוי הגנים של ארבעה סוגי סרטן ורקמה בריאה (עם מספר דגימות לכל אחד). </w:t>
@@ -335,85 +234,32 @@
     </w:p>
     <w:p>
       <w:pPr>
-        <w:bidi/>
-        <w:spacing w:after="0" w:line="240" w:lineRule="auto"/>
-        <w:jc w:val="both"/>
-        <w:rPr>
-          <w:rFonts w:ascii="Times New Roman" w:eastAsia="Times New Roman" w:hAnsi="Times New Roman" w:cs="Times New Roman"/>
-          <w:sz w:val="24"/>
-          <w:szCs w:val="24"/>
-          <w:rtl/>
-        </w:rPr>
-      </w:pPr>
-      <w:r>
-        <w:rPr>
-          <w:rFonts w:ascii="Arial" w:eastAsia="Times New Roman" w:hAnsi="Arial" w:cs="Arial"/>
-          <w:color w:val="000000"/>
-          <w:sz w:val="24"/>
-          <w:szCs w:val="24"/>
-          <w:rtl/>
-        </w:rPr>
-        <w:t xml:space="preserve">השתמשנו בפונקציות של ניקוי הקוד על מנת לסנן רק את חמשת הגנים הבולטים לכל סוג סרטן מבין כל 50 אלף האפשרויות בטבלת הנתונים. בנוסף לכך השתמשנו בפונקציות שונות על מנת למצוא ערכים סטטיסטיים כמו ערכי קיצון וחציונים, ופונקציות שנועדו לביצוע אינטראקציות עם המשתמש: פונקציות המאתרות את שם הגן או הסרטן הנדרש, פונקציה הפולטת למשתמש את האופציות להזנה וקולטת את המידע שהזין כך שתוכל לפלוט את המידע המתאים כתגובה לכך, פונקציות המחשבות ומציגות את הנתונים </w:t>
-      </w:r>
-      <w:proofErr w:type="spellStart"/>
-      <w:r>
-        <w:rPr>
-          <w:rFonts w:ascii="Arial" w:eastAsia="Times New Roman" w:hAnsi="Arial" w:cs="Arial"/>
-          <w:color w:val="000000"/>
-          <w:sz w:val="24"/>
-          <w:szCs w:val="24"/>
-          <w:rtl/>
-        </w:rPr>
-        <w:t>הרלוונטים</w:t>
-      </w:r>
-      <w:proofErr w:type="spellEnd"/>
-      <w:r>
-        <w:rPr>
-          <w:rFonts w:ascii="Arial" w:eastAsia="Times New Roman" w:hAnsi="Arial" w:cs="Arial"/>
-          <w:color w:val="000000"/>
-          <w:sz w:val="24"/>
-          <w:szCs w:val="24"/>
-          <w:rtl/>
-        </w:rPr>
-        <w:t xml:space="preserve"> על הדבר שהמשתמש הזין כמו רמת הביטוי של הגנים בכל סרטן </w:t>
-      </w:r>
-      <w:proofErr w:type="spellStart"/>
-      <w:r>
-        <w:rPr>
-          <w:rFonts w:ascii="Arial" w:eastAsia="Times New Roman" w:hAnsi="Arial" w:cs="Arial"/>
-          <w:color w:val="000000"/>
-          <w:sz w:val="24"/>
-          <w:szCs w:val="24"/>
-          <w:rtl/>
-        </w:rPr>
-        <w:t>וכו</w:t>
-      </w:r>
-      <w:proofErr w:type="spellEnd"/>
-      <w:r>
-        <w:rPr>
-          <w:rFonts w:ascii="Arial" w:eastAsia="Times New Roman" w:hAnsi="Arial" w:cs="Arial"/>
-          <w:color w:val="000000"/>
-          <w:sz w:val="24"/>
-          <w:szCs w:val="24"/>
-          <w:rtl/>
-        </w:rPr>
-        <w:t xml:space="preserve">. לכל הפונקציות הללו הוספנו בדיקות (פונקציות </w:t>
-      </w:r>
-      <w:r>
-        <w:rPr>
-          <w:rFonts w:ascii="Arial" w:eastAsia="Times New Roman" w:hAnsi="Arial" w:cs="Arial"/>
-          <w:color w:val="000000"/>
-          <w:sz w:val="24"/>
-          <w:szCs w:val="24"/>
+        <w:pStyle w:val="NormalWeb"/>
+        <w:bidi/>
+        <w:spacing w:before="0" w:beforeAutospacing="0" w:after="0" w:afterAutospacing="0"/>
+        <w:rPr>
+          <w:rtl/>
+        </w:rPr>
+      </w:pPr>
+      <w:r>
+        <w:rPr>
+          <w:rFonts w:ascii="Arial" w:hAnsi="Arial" w:cs="Arial"/>
+          <w:color w:val="000000"/>
+          <w:rtl/>
+        </w:rPr>
+        <w:t xml:space="preserve">השתמשנו בפונקציות של ניקוי הקוד על מנת לסנן רק את חמשת הגנים הבולטים לכל סוג סרטן מבין כל 50 אלף האפשרויות בטבלת הנתונים. בנוסף לכך השתמשנו בפונקציות שונות על מנת למצוא ערכים סטטיסטיים כמו ערכי קיצון וחציונים, ופונקציות שנועדו לביצוע אינטראקציות עם המשתמש: פונקציות המאתרות את שם הגן או הסרטן הנדרש, פונקציה הפולטת למשתמש את האופציות להזנה וקולטת את המידע שהזין כך שתוכל לפלוט את המידע המתאים כתגובה לכך, פונקציות המחשבות ומציגות את הנתונים הרלוונטים על הדבר שהמשתמש הזין כמו רמת הביטוי של הגנים בכל סרטן וכו. לכל הפונקציות הללו הוספנו בדיקות (פונקציות </w:t>
+      </w:r>
+      <w:r>
+        <w:rPr>
+          <w:rFonts w:ascii="Arial" w:hAnsi="Arial" w:cs="Arial"/>
+          <w:color w:val="000000"/>
         </w:rPr>
         <w:t>testing</w:t>
       </w:r>
       <w:r>
         <w:rPr>
-          <w:rFonts w:ascii="Arial" w:eastAsia="Times New Roman" w:hAnsi="Arial" w:cs="Arial"/>
-          <w:color w:val="000000"/>
-          <w:sz w:val="24"/>
-          <w:szCs w:val="24"/>
+          <w:rFonts w:ascii="Arial" w:hAnsi="Arial" w:cs="Arial"/>
+          <w:color w:val="000000"/>
           <w:rtl/>
         </w:rPr>
         <w:t>) על מנת לוודא את תקינותן.</w:t>
@@ -421,30 +267,20 @@
     </w:p>
     <w:p>
       <w:pPr>
-        <w:spacing w:after="0" w:line="240" w:lineRule="auto"/>
-        <w:jc w:val="both"/>
-        <w:rPr>
-          <w:rFonts w:ascii="Times New Roman" w:eastAsia="Times New Roman" w:hAnsi="Times New Roman" w:cs="Times New Roman"/>
-          <w:sz w:val="24"/>
-          <w:szCs w:val="24"/>
-          <w:rtl/>
-        </w:rPr>
-      </w:pPr>
-    </w:p>
-    <w:p>
-      <w:pPr>
-        <w:bidi/>
-        <w:spacing w:after="0" w:line="240" w:lineRule="auto"/>
-        <w:jc w:val="both"/>
-        <w:rPr>
-          <w:rFonts w:ascii="Times New Roman" w:eastAsia="Times New Roman" w:hAnsi="Times New Roman" w:cs="Times New Roman"/>
-          <w:sz w:val="24"/>
-          <w:szCs w:val="24"/>
-        </w:rPr>
-      </w:pPr>
-      <w:r>
-        <w:rPr>
-          <w:rFonts w:ascii="Arial" w:eastAsia="Times New Roman" w:hAnsi="Arial" w:cs="Arial"/>
+        <w:rPr>
+          <w:rtl/>
+        </w:rPr>
+      </w:pPr>
+    </w:p>
+    <w:p>
+      <w:pPr>
+        <w:pStyle w:val="NormalWeb"/>
+        <w:bidi/>
+        <w:spacing w:before="0" w:beforeAutospacing="0" w:after="0" w:afterAutospacing="0"/>
+      </w:pPr>
+      <w:r>
+        <w:rPr>
+          <w:rFonts w:ascii="Arial" w:hAnsi="Arial" w:cs="Arial"/>
           <w:b/>
           <w:bCs/>
           <w:color w:val="000000"/>
@@ -458,167 +294,445 @@
     </w:p>
     <w:p>
       <w:pPr>
-        <w:bidi/>
-        <w:spacing w:after="0" w:line="240" w:lineRule="auto"/>
-        <w:jc w:val="both"/>
-        <w:rPr>
-          <w:rFonts w:ascii="Times New Roman" w:eastAsia="Times New Roman" w:hAnsi="Times New Roman" w:cs="Times New Roman"/>
-          <w:sz w:val="24"/>
-          <w:szCs w:val="24"/>
-          <w:rtl/>
-        </w:rPr>
-      </w:pPr>
-      <w:r>
-        <w:rPr>
-          <w:rFonts w:ascii="Arial" w:eastAsia="Times New Roman" w:hAnsi="Arial" w:cs="Arial"/>
-          <w:color w:val="000000"/>
-          <w:sz w:val="24"/>
-          <w:szCs w:val="24"/>
-          <w:rtl/>
-        </w:rPr>
-        <w:t xml:space="preserve">הצלחנו למצוא את הגנים </w:t>
-      </w:r>
-      <w:proofErr w:type="spellStart"/>
-      <w:r>
-        <w:rPr>
-          <w:rFonts w:ascii="Arial" w:eastAsia="Times New Roman" w:hAnsi="Arial" w:cs="Arial"/>
-          <w:color w:val="000000"/>
-          <w:sz w:val="24"/>
-          <w:szCs w:val="24"/>
-          <w:rtl/>
-        </w:rPr>
-        <w:t>הדומיננטים</w:t>
-      </w:r>
-      <w:proofErr w:type="spellEnd"/>
-      <w:r>
-        <w:rPr>
-          <w:rFonts w:ascii="Arial" w:eastAsia="Times New Roman" w:hAnsi="Arial" w:cs="Arial"/>
-          <w:color w:val="000000"/>
-          <w:sz w:val="24"/>
-          <w:szCs w:val="24"/>
-          <w:rtl/>
-        </w:rPr>
-        <w:t xml:space="preserve"> לכל סוג סרטן, והשגנו גם נתונים על רמת הביטוי שלהם ביחס לרמת הביטוי שלהם ברקמה בריאה. יש גנים למשל אשר מתבטאים פחות בסוגים מסוימים של סרטן, מה שדווקא מצביע על הטענה של חוסר של הביטוי שלהם הוא אחד הגורמים שהובילו להתפתחות סוגי סרטן מסוג זה. בנוסף ראינו גם את הקורלציה בין מספר סוגי גנים המשחקים את התפקיד הכי חשוב מה שמצביע על עד כמה הם משפיעים אחד על השני. </w:t>
-      </w:r>
-    </w:p>
-    <w:p>
-      <w:pPr>
-        <w:spacing w:after="240" w:line="240" w:lineRule="auto"/>
-        <w:rPr>
-          <w:rFonts w:ascii="Times New Roman" w:eastAsia="Times New Roman" w:hAnsi="Times New Roman" w:cs="Times New Roman"/>
-          <w:sz w:val="24"/>
-          <w:szCs w:val="24"/>
-          <w:rtl/>
-        </w:rPr>
-      </w:pPr>
-      <w:r>
-        <w:rPr>
-          <w:rFonts w:ascii="Times New Roman" w:eastAsia="Times New Roman" w:hAnsi="Times New Roman" w:cs="Times New Roman"/>
-          <w:sz w:val="24"/>
-          <w:szCs w:val="24"/>
-        </w:rPr>
-        <w:br/>
-      </w:r>
-      <w:r>
-        <w:rPr>
-          <w:rFonts w:ascii="Times New Roman" w:eastAsia="Times New Roman" w:hAnsi="Times New Roman" w:cs="Times New Roman"/>
-          <w:sz w:val="24"/>
-          <w:szCs w:val="24"/>
-        </w:rPr>
-        <w:br/>
-      </w:r>
-      <w:r>
-        <w:rPr>
-          <w:rFonts w:ascii="Times New Roman" w:eastAsia="Times New Roman" w:hAnsi="Times New Roman" w:cs="Times New Roman"/>
-          <w:sz w:val="24"/>
-          <w:szCs w:val="24"/>
-        </w:rPr>
-        <w:br/>
-      </w:r>
-      <w:r>
-        <w:rPr>
-          <w:rFonts w:ascii="Times New Roman" w:eastAsia="Times New Roman" w:hAnsi="Times New Roman" w:cs="Times New Roman"/>
-          <w:sz w:val="24"/>
-          <w:szCs w:val="24"/>
-        </w:rPr>
-        <w:br/>
-      </w:r>
-      <w:r>
-        <w:rPr>
-          <w:rFonts w:ascii="Times New Roman" w:eastAsia="Times New Roman" w:hAnsi="Times New Roman" w:cs="Times New Roman"/>
-          <w:sz w:val="24"/>
-          <w:szCs w:val="24"/>
-        </w:rPr>
-        <w:br/>
-      </w:r>
-      <w:r>
-        <w:rPr>
-          <w:rFonts w:ascii="Times New Roman" w:eastAsia="Times New Roman" w:hAnsi="Times New Roman" w:cs="Times New Roman"/>
-          <w:sz w:val="24"/>
-          <w:szCs w:val="24"/>
-        </w:rPr>
-        <w:br/>
-      </w:r>
-      <w:r>
-        <w:rPr>
-          <w:rFonts w:ascii="Times New Roman" w:eastAsia="Times New Roman" w:hAnsi="Times New Roman" w:cs="Times New Roman"/>
-          <w:sz w:val="24"/>
-          <w:szCs w:val="24"/>
-        </w:rPr>
-        <w:br/>
-      </w:r>
-      <w:r>
-        <w:rPr>
-          <w:rFonts w:ascii="Times New Roman" w:eastAsia="Times New Roman" w:hAnsi="Times New Roman" w:cs="Times New Roman"/>
-          <w:sz w:val="24"/>
-          <w:szCs w:val="24"/>
-        </w:rPr>
-        <w:br/>
-      </w:r>
-      <w:r>
-        <w:rPr>
-          <w:rFonts w:ascii="Times New Roman" w:eastAsia="Times New Roman" w:hAnsi="Times New Roman" w:cs="Times New Roman"/>
-          <w:sz w:val="24"/>
-          <w:szCs w:val="24"/>
-        </w:rPr>
-        <w:br/>
-      </w:r>
-    </w:p>
-    <w:p>
-      <w:pPr>
-        <w:bidi/>
-        <w:spacing w:after="0" w:line="240" w:lineRule="auto"/>
-        <w:rPr>
-          <w:rFonts w:ascii="Times New Roman" w:eastAsia="Times New Roman" w:hAnsi="Times New Roman" w:cs="Times New Roman"/>
-          <w:sz w:val="24"/>
-          <w:szCs w:val="24"/>
-        </w:rPr>
-      </w:pPr>
-      <w:r>
-        <w:rPr>
-          <w:rFonts w:ascii="Arial" w:eastAsia="Times New Roman" w:hAnsi="Arial" w:cs="Arial"/>
-          <w:color w:val="000000"/>
-          <w:sz w:val="24"/>
-          <w:szCs w:val="24"/>
+        <w:pStyle w:val="NormalWeb"/>
+        <w:bidi/>
+        <w:spacing w:before="0" w:beforeAutospacing="0" w:after="0" w:afterAutospacing="0"/>
+        <w:rPr>
+          <w:rtl/>
+        </w:rPr>
+      </w:pPr>
+      <w:r>
+        <w:rPr>
+          <w:rFonts w:ascii="Arial" w:hAnsi="Arial" w:cs="Arial"/>
+          <w:color w:val="000000"/>
+          <w:rtl/>
+        </w:rPr>
+        <w:t>הצלחנו למצוא את הגנים הדומיננטים לכל סוג סרטן, והשגנו גם נתונים על רמת הביטוי שלהם ביחס לרמת הביטוי שלהם ברקמה בריאה. יש גנים למשל אשר מתבטאים פחות בסוגים מסוימים של סרטן, מה שדווקא מצביע על הטענה של חוסר של הביטוי שלהם הוא אחד הגורמים שהובילו להתפתחות סוגי סרטן מסוג זה. בנוסף ראינו גם את הקורלציה בין מספר סוגי גנים המשחקים את התפקיד הכי חשוב מה שמצביע על עד כמה הם משפיעים אחד על השני. </w:t>
+      </w:r>
+    </w:p>
+    <w:p>
+      <w:pPr>
+        <w:rPr>
+          <w:rtl/>
+        </w:rPr>
+      </w:pPr>
+    </w:p>
+    <w:p>
+      <w:pPr>
+        <w:pStyle w:val="NormalWeb"/>
+        <w:bidi/>
+        <w:spacing w:before="0" w:beforeAutospacing="0" w:after="0" w:afterAutospacing="0"/>
+      </w:pPr>
+      <w:r>
+        <w:rPr>
+          <w:rFonts w:ascii="Arial" w:hAnsi="Arial" w:cs="Arial"/>
+          <w:color w:val="000000"/>
+          <w:rtl/>
+        </w:rPr>
+        <w:t>נמצא קשר משמעותי (לא בהכרח סיבתי) בין רמה אבנורמלית באללים הבאים וסוג סרטן מוחי:</w:t>
+      </w:r>
+    </w:p>
+    <w:p>
+      <w:pPr>
+        <w:rPr>
+          <w:rtl/>
+        </w:rPr>
+      </w:pPr>
+    </w:p>
+    <w:tbl>
+      <w:tblPr>
+        <w:bidiVisual/>
+        <w:tblW w:w="9026" w:type="dxa"/>
+        <w:jc w:val="right"/>
+        <w:tblCellMar>
+          <w:top w:w="15" w:type="dxa"/>
+          <w:left w:w="15" w:type="dxa"/>
+          <w:bottom w:w="15" w:type="dxa"/>
+          <w:right w:w="15" w:type="dxa"/>
+        </w:tblCellMar>
+        <w:tblLook w:val="04A0" w:firstRow="1" w:lastRow="0" w:firstColumn="1" w:lastColumn="0" w:noHBand="0" w:noVBand="1"/>
+      </w:tblPr>
+      <w:tblGrid>
+        <w:gridCol w:w="6229"/>
+        <w:gridCol w:w="2797"/>
+      </w:tblGrid>
+      <w:tr>
+        <w:trPr>
+          <w:jc w:val="right"/>
+        </w:trPr>
+        <w:tc>
+          <w:tcPr>
+            <w:tcW w:w="0" w:type="auto"/>
+            <w:tcBorders>
+              <w:top w:val="single" w:sz="8" w:space="0" w:color="000000"/>
+              <w:left w:val="single" w:sz="8" w:space="0" w:color="000000"/>
+              <w:bottom w:val="single" w:sz="8" w:space="0" w:color="000000"/>
+              <w:right w:val="single" w:sz="8" w:space="0" w:color="000000"/>
+            </w:tcBorders>
+            <w:tcMar>
+              <w:top w:w="100" w:type="dxa"/>
+              <w:left w:w="100" w:type="dxa"/>
+              <w:bottom w:w="100" w:type="dxa"/>
+              <w:right w:w="100" w:type="dxa"/>
+            </w:tcMar>
+            <w:hideMark/>
+          </w:tcPr>
+          <w:p>
+            <w:pPr>
+              <w:pStyle w:val="NormalWeb"/>
+              <w:bidi/>
+              <w:spacing w:before="0" w:beforeAutospacing="0" w:after="0" w:afterAutospacing="0"/>
+            </w:pPr>
+            <w:r>
+              <w:rPr>
+                <w:rFonts w:ascii="Arial" w:hAnsi="Arial" w:cs="Arial"/>
+                <w:color w:val="000000"/>
+                <w:rtl/>
+              </w:rPr>
+              <w:t>אללים שמשחקים תפקיד משמעותי</w:t>
+            </w:r>
+          </w:p>
+        </w:tc>
+        <w:tc>
+          <w:tcPr>
+            <w:tcW w:w="0" w:type="auto"/>
+            <w:tcBorders>
+              <w:top w:val="single" w:sz="8" w:space="0" w:color="000000"/>
+              <w:left w:val="single" w:sz="8" w:space="0" w:color="000000"/>
+              <w:bottom w:val="single" w:sz="8" w:space="0" w:color="000000"/>
+              <w:right w:val="single" w:sz="8" w:space="0" w:color="000000"/>
+            </w:tcBorders>
+            <w:tcMar>
+              <w:top w:w="100" w:type="dxa"/>
+              <w:left w:w="100" w:type="dxa"/>
+              <w:bottom w:w="100" w:type="dxa"/>
+              <w:right w:w="100" w:type="dxa"/>
+            </w:tcMar>
+            <w:hideMark/>
+          </w:tcPr>
+          <w:p>
+            <w:pPr>
+              <w:pStyle w:val="NormalWeb"/>
+              <w:bidi/>
+              <w:spacing w:before="0" w:beforeAutospacing="0" w:after="0" w:afterAutospacing="0"/>
+              <w:rPr>
+                <w:rtl/>
+              </w:rPr>
+            </w:pPr>
+            <w:r>
+              <w:rPr>
+                <w:rFonts w:ascii="Arial" w:hAnsi="Arial" w:cs="Arial"/>
+                <w:color w:val="000000"/>
+                <w:rtl/>
+              </w:rPr>
+              <w:t>סוג סרטן</w:t>
+            </w:r>
+          </w:p>
+        </w:tc>
+      </w:tr>
+      <w:tr>
+        <w:trPr>
+          <w:jc w:val="right"/>
+        </w:trPr>
+        <w:tc>
+          <w:tcPr>
+            <w:tcW w:w="0" w:type="auto"/>
+            <w:tcBorders>
+              <w:top w:val="single" w:sz="8" w:space="0" w:color="000000"/>
+              <w:left w:val="single" w:sz="8" w:space="0" w:color="000000"/>
+              <w:bottom w:val="single" w:sz="8" w:space="0" w:color="000000"/>
+              <w:right w:val="single" w:sz="8" w:space="0" w:color="000000"/>
+            </w:tcBorders>
+            <w:tcMar>
+              <w:top w:w="100" w:type="dxa"/>
+              <w:left w:w="100" w:type="dxa"/>
+              <w:bottom w:w="100" w:type="dxa"/>
+              <w:right w:w="100" w:type="dxa"/>
+            </w:tcMar>
+            <w:hideMark/>
+          </w:tcPr>
+          <w:p>
+            <w:pPr>
+              <w:pStyle w:val="NormalWeb"/>
+              <w:spacing w:before="0" w:beforeAutospacing="0" w:after="0" w:afterAutospacing="0"/>
+              <w:rPr>
+                <w:rtl/>
+              </w:rPr>
+            </w:pPr>
+            <w:r>
+              <w:rPr>
+                <w:rFonts w:ascii="Arial" w:hAnsi="Arial" w:cs="Arial"/>
+                <w:color w:val="000000"/>
+              </w:rPr>
+              <w:t>203000_at, 203001_s_at</w:t>
+            </w:r>
+          </w:p>
+        </w:tc>
+        <w:tc>
+          <w:tcPr>
+            <w:tcW w:w="0" w:type="auto"/>
+            <w:tcBorders>
+              <w:top w:val="single" w:sz="8" w:space="0" w:color="000000"/>
+              <w:left w:val="single" w:sz="8" w:space="0" w:color="000000"/>
+              <w:bottom w:val="single" w:sz="8" w:space="0" w:color="000000"/>
+              <w:right w:val="single" w:sz="8" w:space="0" w:color="000000"/>
+            </w:tcBorders>
+            <w:tcMar>
+              <w:top w:w="100" w:type="dxa"/>
+              <w:left w:w="100" w:type="dxa"/>
+              <w:bottom w:w="100" w:type="dxa"/>
+              <w:right w:w="100" w:type="dxa"/>
+            </w:tcMar>
+            <w:hideMark/>
+          </w:tcPr>
+          <w:p>
+            <w:pPr>
+              <w:pStyle w:val="NormalWeb"/>
+              <w:spacing w:before="0" w:beforeAutospacing="0" w:after="0" w:afterAutospacing="0"/>
+            </w:pPr>
+            <w:r>
+              <w:rPr>
+                <w:rFonts w:ascii="Arial" w:hAnsi="Arial" w:cs="Arial"/>
+                <w:color w:val="000000"/>
+              </w:rPr>
+              <w:t>Ependymoma</w:t>
+            </w:r>
+          </w:p>
+        </w:tc>
+      </w:tr>
+      <w:tr>
+        <w:trPr>
+          <w:jc w:val="right"/>
+        </w:trPr>
+        <w:tc>
+          <w:tcPr>
+            <w:tcW w:w="0" w:type="auto"/>
+            <w:tcBorders>
+              <w:top w:val="single" w:sz="8" w:space="0" w:color="000000"/>
+              <w:left w:val="single" w:sz="8" w:space="0" w:color="000000"/>
+              <w:bottom w:val="single" w:sz="8" w:space="0" w:color="000000"/>
+              <w:right w:val="single" w:sz="8" w:space="0" w:color="000000"/>
+            </w:tcBorders>
+            <w:tcMar>
+              <w:top w:w="100" w:type="dxa"/>
+              <w:left w:w="100" w:type="dxa"/>
+              <w:bottom w:w="100" w:type="dxa"/>
+              <w:right w:w="100" w:type="dxa"/>
+            </w:tcMar>
+            <w:hideMark/>
+          </w:tcPr>
+          <w:p>
+            <w:pPr>
+              <w:pStyle w:val="NormalWeb"/>
+              <w:spacing w:before="0" w:beforeAutospacing="0" w:after="0" w:afterAutospacing="0"/>
+            </w:pPr>
+            <w:r>
+              <w:rPr>
+                <w:rFonts w:ascii="Arial" w:hAnsi="Arial" w:cs="Arial"/>
+                <w:color w:val="000000"/>
+              </w:rPr>
+              <w:t>201292_at, 201890_at, 1568612_at, 203798_s_at</w:t>
+            </w:r>
+          </w:p>
+        </w:tc>
+        <w:tc>
+          <w:tcPr>
+            <w:tcW w:w="0" w:type="auto"/>
+            <w:tcBorders>
+              <w:top w:val="single" w:sz="8" w:space="0" w:color="000000"/>
+              <w:left w:val="single" w:sz="8" w:space="0" w:color="000000"/>
+              <w:bottom w:val="single" w:sz="8" w:space="0" w:color="000000"/>
+              <w:right w:val="single" w:sz="8" w:space="0" w:color="000000"/>
+            </w:tcBorders>
+            <w:tcMar>
+              <w:top w:w="100" w:type="dxa"/>
+              <w:left w:w="100" w:type="dxa"/>
+              <w:bottom w:w="100" w:type="dxa"/>
+              <w:right w:w="100" w:type="dxa"/>
+            </w:tcMar>
+            <w:hideMark/>
+          </w:tcPr>
+          <w:p>
+            <w:pPr>
+              <w:pStyle w:val="NormalWeb"/>
+              <w:spacing w:before="0" w:beforeAutospacing="0" w:after="0" w:afterAutospacing="0"/>
+            </w:pPr>
+            <w:r>
+              <w:rPr>
+                <w:rFonts w:ascii="Arial" w:hAnsi="Arial" w:cs="Arial"/>
+                <w:color w:val="000000"/>
+              </w:rPr>
+              <w:t>Glioblastoma</w:t>
+            </w:r>
+          </w:p>
+        </w:tc>
+      </w:tr>
+      <w:tr>
+        <w:trPr>
+          <w:jc w:val="right"/>
+        </w:trPr>
+        <w:tc>
+          <w:tcPr>
+            <w:tcW w:w="0" w:type="auto"/>
+            <w:tcBorders>
+              <w:top w:val="single" w:sz="8" w:space="0" w:color="000000"/>
+              <w:left w:val="single" w:sz="8" w:space="0" w:color="000000"/>
+              <w:bottom w:val="single" w:sz="8" w:space="0" w:color="000000"/>
+              <w:right w:val="single" w:sz="8" w:space="0" w:color="000000"/>
+            </w:tcBorders>
+            <w:tcMar>
+              <w:top w:w="100" w:type="dxa"/>
+              <w:left w:w="100" w:type="dxa"/>
+              <w:bottom w:w="100" w:type="dxa"/>
+              <w:right w:w="100" w:type="dxa"/>
+            </w:tcMar>
+            <w:hideMark/>
+          </w:tcPr>
+          <w:p>
+            <w:pPr>
+              <w:pStyle w:val="NormalWeb"/>
+              <w:spacing w:before="0" w:beforeAutospacing="0" w:after="0" w:afterAutospacing="0"/>
+            </w:pPr>
+            <w:r>
+              <w:rPr>
+                <w:rFonts w:ascii="Arial" w:hAnsi="Arial" w:cs="Arial"/>
+                <w:color w:val="000000"/>
+              </w:rPr>
+              <w:t>201890_at, 201292_at</w:t>
+            </w:r>
+          </w:p>
+        </w:tc>
+        <w:tc>
+          <w:tcPr>
+            <w:tcW w:w="0" w:type="auto"/>
+            <w:tcBorders>
+              <w:top w:val="single" w:sz="8" w:space="0" w:color="000000"/>
+              <w:left w:val="single" w:sz="8" w:space="0" w:color="000000"/>
+              <w:bottom w:val="single" w:sz="8" w:space="0" w:color="000000"/>
+              <w:right w:val="single" w:sz="8" w:space="0" w:color="000000"/>
+            </w:tcBorders>
+            <w:tcMar>
+              <w:top w:w="100" w:type="dxa"/>
+              <w:left w:w="100" w:type="dxa"/>
+              <w:bottom w:w="100" w:type="dxa"/>
+              <w:right w:w="100" w:type="dxa"/>
+            </w:tcMar>
+            <w:hideMark/>
+          </w:tcPr>
+          <w:p>
+            <w:pPr>
+              <w:pStyle w:val="NormalWeb"/>
+              <w:spacing w:before="0" w:beforeAutospacing="0" w:after="0" w:afterAutospacing="0"/>
+            </w:pPr>
+            <w:r>
+              <w:rPr>
+                <w:rFonts w:ascii="Arial" w:hAnsi="Arial" w:cs="Arial"/>
+                <w:color w:val="000000"/>
+              </w:rPr>
+              <w:t>Medulloblastoma</w:t>
+            </w:r>
+          </w:p>
+        </w:tc>
+      </w:tr>
+      <w:tr>
+        <w:trPr>
+          <w:trHeight w:val="42"/>
+          <w:jc w:val="right"/>
+        </w:trPr>
+        <w:tc>
+          <w:tcPr>
+            <w:tcW w:w="0" w:type="auto"/>
+            <w:tcBorders>
+              <w:top w:val="single" w:sz="8" w:space="0" w:color="000000"/>
+              <w:left w:val="single" w:sz="8" w:space="0" w:color="000000"/>
+              <w:bottom w:val="single" w:sz="8" w:space="0" w:color="000000"/>
+              <w:right w:val="single" w:sz="8" w:space="0" w:color="000000"/>
+            </w:tcBorders>
+            <w:tcMar>
+              <w:top w:w="100" w:type="dxa"/>
+              <w:left w:w="100" w:type="dxa"/>
+              <w:bottom w:w="100" w:type="dxa"/>
+              <w:right w:w="100" w:type="dxa"/>
+            </w:tcMar>
+            <w:hideMark/>
+          </w:tcPr>
+          <w:p>
+            <w:pPr>
+              <w:pStyle w:val="NormalWeb"/>
+              <w:spacing w:before="0" w:beforeAutospacing="0" w:after="0" w:afterAutospacing="0"/>
+            </w:pPr>
+            <w:r>
+              <w:rPr>
+                <w:rFonts w:ascii="Arial" w:hAnsi="Arial" w:cs="Arial"/>
+                <w:color w:val="000000"/>
+              </w:rPr>
+              <w:t>1556096_s_at, 1568612_at, 205551_at</w:t>
+            </w:r>
+          </w:p>
+        </w:tc>
+        <w:tc>
+          <w:tcPr>
+            <w:tcW w:w="0" w:type="auto"/>
+            <w:tcBorders>
+              <w:top w:val="single" w:sz="8" w:space="0" w:color="000000"/>
+              <w:left w:val="single" w:sz="8" w:space="0" w:color="000000"/>
+              <w:bottom w:val="single" w:sz="8" w:space="0" w:color="000000"/>
+              <w:right w:val="single" w:sz="8" w:space="0" w:color="000000"/>
+            </w:tcBorders>
+            <w:tcMar>
+              <w:top w:w="100" w:type="dxa"/>
+              <w:left w:w="100" w:type="dxa"/>
+              <w:bottom w:w="100" w:type="dxa"/>
+              <w:right w:w="100" w:type="dxa"/>
+            </w:tcMar>
+            <w:hideMark/>
+          </w:tcPr>
+          <w:p>
+            <w:pPr>
+              <w:pStyle w:val="NormalWeb"/>
+              <w:spacing w:before="0" w:beforeAutospacing="0" w:after="0" w:afterAutospacing="0"/>
+            </w:pPr>
+            <w:r>
+              <w:rPr>
+                <w:rFonts w:ascii="Arial" w:hAnsi="Arial" w:cs="Arial"/>
+                <w:color w:val="000000"/>
+              </w:rPr>
+              <w:t>Pilocytic Astrocytoma</w:t>
+            </w:r>
+          </w:p>
+        </w:tc>
+      </w:tr>
+    </w:tbl>
+    <w:p>
+      <w:pPr>
+        <w:spacing w:after="240"/>
+      </w:pPr>
+    </w:p>
+    <w:p>
+      <w:pPr>
+        <w:pStyle w:val="NormalWeb"/>
+        <w:bidi/>
+        <w:spacing w:before="0" w:beforeAutospacing="0" w:after="0" w:afterAutospacing="0"/>
+      </w:pPr>
+      <w:r>
+        <w:rPr>
+          <w:rFonts w:ascii="Arial" w:hAnsi="Arial" w:cs="Arial"/>
+          <w:color w:val="000000"/>
           <w:rtl/>
         </w:rPr>
         <w:t xml:space="preserve">תוצאות עבור </w:t>
       </w:r>
       <w:r>
         <w:rPr>
-          <w:rFonts w:ascii="Arial" w:eastAsia="Times New Roman" w:hAnsi="Arial" w:cs="Arial"/>
-          <w:color w:val="000000"/>
-          <w:sz w:val="24"/>
-          <w:szCs w:val="24"/>
+          <w:rFonts w:ascii="Arial" w:hAnsi="Arial" w:cs="Arial"/>
+          <w:color w:val="000000"/>
         </w:rPr>
         <w:t>Ependymoma</w:t>
       </w:r>
       <w:r>
         <w:rPr>
-          <w:rFonts w:ascii="Arial" w:eastAsia="Times New Roman" w:hAnsi="Arial" w:cs="Arial"/>
-          <w:color w:val="000000"/>
-          <w:sz w:val="24"/>
-          <w:szCs w:val="24"/>
+          <w:rFonts w:ascii="Arial" w:hAnsi="Arial" w:cs="Arial"/>
+          <w:color w:val="000000"/>
           <w:rtl/>
         </w:rPr>
         <w:t>:</w:t>
@@ -626,39 +740,29 @@
     </w:p>
     <w:p>
       <w:pPr>
-        <w:spacing w:after="0" w:line="240" w:lineRule="auto"/>
-        <w:rPr>
-          <w:rFonts w:ascii="Times New Roman" w:eastAsia="Times New Roman" w:hAnsi="Times New Roman" w:cs="Times New Roman"/>
-          <w:sz w:val="24"/>
-          <w:szCs w:val="24"/>
-          <w:rtl/>
-        </w:rPr>
-      </w:pPr>
-    </w:p>
-    <w:p>
-      <w:pPr>
-        <w:bidi/>
-        <w:spacing w:after="0" w:line="240" w:lineRule="auto"/>
-        <w:rPr>
-          <w:rFonts w:ascii="Times New Roman" w:eastAsia="Times New Roman" w:hAnsi="Times New Roman" w:cs="Times New Roman"/>
-          <w:sz w:val="24"/>
-          <w:szCs w:val="24"/>
-        </w:rPr>
-      </w:pPr>
-      <w:r>
-        <w:rPr>
-          <w:rFonts w:ascii="Arial" w:eastAsia="Times New Roman" w:hAnsi="Arial" w:cs="Arial"/>
+        <w:rPr>
+          <w:rtl/>
+        </w:rPr>
+      </w:pPr>
+    </w:p>
+    <w:p>
+      <w:pPr>
+        <w:pStyle w:val="NormalWeb"/>
+        <w:bidi/>
+        <w:spacing w:before="0" w:beforeAutospacing="0" w:after="0" w:afterAutospacing="0"/>
+      </w:pPr>
+      <w:r>
+        <w:rPr>
+          <w:rFonts w:ascii="Arial" w:hAnsi="Arial" w:cs="Arial"/>
           <w:noProof/>
           <w:color w:val="000000"/>
-          <w:sz w:val="24"/>
-          <w:szCs w:val="24"/>
           <w:bdr w:val="none" w:sz="0" w:space="0" w:color="auto" w:frame="1"/>
         </w:rPr>
         <w:drawing>
-          <wp:inline distT="0" distB="0" distL="0" distR="0" wp14:anchorId="694E5146" wp14:editId="7A9049D1">
+          <wp:inline distT="0" distB="0" distL="0" distR="0" wp14:anchorId="61A69736" wp14:editId="0560B4D5">
             <wp:extent cx="5730240" cy="2628900"/>
             <wp:effectExtent l="0" t="0" r="3810" b="0"/>
-            <wp:docPr id="10" name="תמונה 10"/>
+            <wp:docPr id="20" name="תמונה 20"/>
             <wp:cNvGraphicFramePr>
               <a:graphicFrameLocks xmlns:a="http://schemas.openxmlformats.org/drawingml/2006/main" noChangeAspect="1"/>
             </wp:cNvGraphicFramePr>
@@ -706,29 +810,25 @@
     </w:p>
     <w:p>
       <w:pPr>
-        <w:bidi/>
-        <w:spacing w:after="0" w:line="240" w:lineRule="auto"/>
-        <w:rPr>
-          <w:rFonts w:ascii="Times New Roman" w:eastAsia="Times New Roman" w:hAnsi="Times New Roman" w:cs="Times New Roman"/>
-          <w:sz w:val="24"/>
-          <w:szCs w:val="24"/>
-          <w:rtl/>
-        </w:rPr>
-      </w:pPr>
-      <w:r>
-        <w:rPr>
-          <w:rFonts w:ascii="Arial" w:eastAsia="Times New Roman" w:hAnsi="Arial" w:cs="Arial"/>
+        <w:pStyle w:val="NormalWeb"/>
+        <w:bidi/>
+        <w:spacing w:before="0" w:beforeAutospacing="0" w:after="0" w:afterAutospacing="0"/>
+        <w:rPr>
+          <w:rtl/>
+        </w:rPr>
+      </w:pPr>
+      <w:r>
+        <w:rPr>
+          <w:rFonts w:ascii="Arial" w:hAnsi="Arial" w:cs="Arial"/>
           <w:noProof/>
           <w:color w:val="000000"/>
-          <w:sz w:val="24"/>
-          <w:szCs w:val="24"/>
           <w:bdr w:val="none" w:sz="0" w:space="0" w:color="auto" w:frame="1"/>
         </w:rPr>
         <w:drawing>
-          <wp:inline distT="0" distB="0" distL="0" distR="0" wp14:anchorId="7C90CAA2" wp14:editId="3309B352">
-            <wp:extent cx="5840730" cy="4358640"/>
-            <wp:effectExtent l="0" t="0" r="7620" b="3810"/>
-            <wp:docPr id="9" name="תמונה 9"/>
+          <wp:inline distT="0" distB="0" distL="0" distR="0" wp14:anchorId="4F03CF74" wp14:editId="7CE6939C">
+            <wp:extent cx="5730240" cy="3154680"/>
+            <wp:effectExtent l="0" t="0" r="3810" b="7620"/>
+            <wp:docPr id="19" name="תמונה 19"/>
             <wp:cNvGraphicFramePr>
               <a:graphicFrameLocks xmlns:a="http://schemas.openxmlformats.org/drawingml/2006/main" noChangeAspect="1"/>
             </wp:cNvGraphicFramePr>
@@ -757,7 +857,7 @@
                   <pic:spPr bwMode="auto">
                     <a:xfrm>
                       <a:off x="0" y="0"/>
-                      <a:ext cx="5849541" cy="4365215"/>
+                      <a:ext cx="5730240" cy="3154680"/>
                     </a:xfrm>
                     <a:prstGeom prst="rect">
                       <a:avLst/>
@@ -776,85 +876,59 @@
     </w:p>
     <w:p>
       <w:pPr>
-        <w:spacing w:after="240" w:line="240" w:lineRule="auto"/>
-        <w:rPr>
-          <w:rFonts w:ascii="Times New Roman" w:eastAsia="Times New Roman" w:hAnsi="Times New Roman" w:cs="Times New Roman"/>
-          <w:sz w:val="24"/>
-          <w:szCs w:val="24"/>
-          <w:rtl/>
-        </w:rPr>
-      </w:pPr>
-      <w:r>
-        <w:rPr>
-          <w:rFonts w:ascii="Times New Roman" w:eastAsia="Times New Roman" w:hAnsi="Times New Roman" w:cs="Times New Roman"/>
-          <w:sz w:val="24"/>
-          <w:szCs w:val="24"/>
-        </w:rPr>
+        <w:spacing w:after="240"/>
+        <w:rPr>
+          <w:rtl/>
+        </w:rPr>
+      </w:pPr>
+      <w:r>
         <w:br/>
       </w:r>
       <w:r>
-        <w:rPr>
-          <w:rFonts w:ascii="Times New Roman" w:eastAsia="Times New Roman" w:hAnsi="Times New Roman" w:cs="Times New Roman"/>
-          <w:sz w:val="24"/>
-          <w:szCs w:val="24"/>
-        </w:rPr>
         <w:br/>
       </w:r>
       <w:r>
-        <w:rPr>
-          <w:rFonts w:ascii="Times New Roman" w:eastAsia="Times New Roman" w:hAnsi="Times New Roman" w:cs="Times New Roman"/>
-          <w:sz w:val="24"/>
-          <w:szCs w:val="24"/>
-        </w:rPr>
         <w:br/>
       </w:r>
       <w:r>
-        <w:rPr>
-          <w:rFonts w:ascii="Times New Roman" w:eastAsia="Times New Roman" w:hAnsi="Times New Roman" w:cs="Times New Roman"/>
-          <w:sz w:val="24"/>
-          <w:szCs w:val="24"/>
-        </w:rPr>
         <w:br/>
       </w:r>
-    </w:p>
-    <w:p>
-      <w:pPr>
-        <w:bidi/>
-        <w:spacing w:after="0" w:line="240" w:lineRule="auto"/>
-        <w:rPr>
-          <w:rFonts w:ascii="Times New Roman" w:eastAsia="Times New Roman" w:hAnsi="Times New Roman" w:cs="Times New Roman"/>
-          <w:sz w:val="24"/>
-          <w:szCs w:val="24"/>
-        </w:rPr>
-      </w:pPr>
-      <w:r>
-        <w:rPr>
-          <w:rFonts w:ascii="Arial" w:eastAsia="Times New Roman" w:hAnsi="Arial" w:cs="Arial"/>
-          <w:color w:val="000000"/>
-          <w:sz w:val="24"/>
-          <w:szCs w:val="24"/>
+      <w:r>
+        <w:br/>
+      </w:r>
+      <w:r>
+        <w:br/>
+      </w:r>
+      <w:r>
+        <w:br/>
+      </w:r>
+    </w:p>
+    <w:p>
+      <w:pPr>
+        <w:pStyle w:val="NormalWeb"/>
+        <w:bidi/>
+        <w:spacing w:before="0" w:beforeAutospacing="0" w:after="0" w:afterAutospacing="0"/>
+      </w:pPr>
+      <w:r>
+        <w:rPr>
+          <w:rFonts w:ascii="Arial" w:hAnsi="Arial" w:cs="Arial"/>
+          <w:color w:val="000000"/>
           <w:rtl/>
         </w:rPr>
         <w:lastRenderedPageBreak/>
         <w:t xml:space="preserve">תוצאות עבור </w:t>
       </w:r>
-      <w:proofErr w:type="spellStart"/>
-      <w:r>
-        <w:rPr>
-          <w:rFonts w:ascii="Arial" w:eastAsia="Times New Roman" w:hAnsi="Arial" w:cs="Arial"/>
-          <w:color w:val="000000"/>
-          <w:sz w:val="24"/>
-          <w:szCs w:val="24"/>
+      <w:r>
+        <w:rPr>
+          <w:rFonts w:ascii="Arial" w:hAnsi="Arial" w:cs="Arial"/>
+          <w:color w:val="000000"/>
         </w:rPr>
         <w:t>Giloblastoma</w:t>
       </w:r>
-      <w:proofErr w:type="spellEnd"/>
-      <w:r>
-        <w:rPr>
-          <w:rFonts w:ascii="Arial" w:eastAsia="Times New Roman" w:hAnsi="Arial" w:cs="Arial"/>
-          <w:color w:val="000000"/>
-          <w:sz w:val="24"/>
-          <w:szCs w:val="24"/>
+      <w:r>
+        <w:rPr>
+          <w:rFonts w:ascii="Arial" w:hAnsi="Arial" w:cs="Arial"/>
+          <w:color w:val="000000"/>
           <w:rtl/>
         </w:rPr>
         <w:t>:</w:t>
@@ -862,29 +936,25 @@
     </w:p>
     <w:p>
       <w:pPr>
-        <w:bidi/>
-        <w:spacing w:after="0" w:line="240" w:lineRule="auto"/>
-        <w:rPr>
-          <w:rFonts w:ascii="Times New Roman" w:eastAsia="Times New Roman" w:hAnsi="Times New Roman" w:cs="Times New Roman"/>
-          <w:sz w:val="24"/>
-          <w:szCs w:val="24"/>
-          <w:rtl/>
-        </w:rPr>
-      </w:pPr>
-      <w:r>
-        <w:rPr>
-          <w:rFonts w:ascii="Arial" w:eastAsia="Times New Roman" w:hAnsi="Arial" w:cs="Arial"/>
+        <w:pStyle w:val="NormalWeb"/>
+        <w:bidi/>
+        <w:spacing w:before="0" w:beforeAutospacing="0" w:after="0" w:afterAutospacing="0"/>
+        <w:rPr>
+          <w:rtl/>
+        </w:rPr>
+      </w:pPr>
+      <w:r>
+        <w:rPr>
+          <w:rFonts w:ascii="Arial" w:hAnsi="Arial" w:cs="Arial"/>
           <w:noProof/>
           <w:color w:val="000000"/>
-          <w:sz w:val="24"/>
-          <w:szCs w:val="24"/>
           <w:bdr w:val="none" w:sz="0" w:space="0" w:color="auto" w:frame="1"/>
         </w:rPr>
         <w:drawing>
-          <wp:inline distT="0" distB="0" distL="0" distR="0" wp14:anchorId="59BAB1BF" wp14:editId="6B1DFCC3">
+          <wp:inline distT="0" distB="0" distL="0" distR="0" wp14:anchorId="603A7100" wp14:editId="77B56B44">
             <wp:extent cx="5730240" cy="3352800"/>
             <wp:effectExtent l="0" t="0" r="3810" b="0"/>
-            <wp:docPr id="8" name="תמונה 8"/>
+            <wp:docPr id="18" name="תמונה 18"/>
             <wp:cNvGraphicFramePr>
               <a:graphicFrameLocks xmlns:a="http://schemas.openxmlformats.org/drawingml/2006/main" noChangeAspect="1"/>
             </wp:cNvGraphicFramePr>
@@ -932,29 +1002,25 @@
     </w:p>
     <w:p>
       <w:pPr>
-        <w:bidi/>
-        <w:spacing w:after="0" w:line="240" w:lineRule="auto"/>
-        <w:rPr>
-          <w:rFonts w:ascii="Times New Roman" w:eastAsia="Times New Roman" w:hAnsi="Times New Roman" w:cs="Times New Roman"/>
-          <w:sz w:val="24"/>
-          <w:szCs w:val="24"/>
-          <w:rtl/>
-        </w:rPr>
-      </w:pPr>
-      <w:r>
-        <w:rPr>
-          <w:rFonts w:ascii="Arial" w:eastAsia="Times New Roman" w:hAnsi="Arial" w:cs="Arial"/>
+        <w:pStyle w:val="NormalWeb"/>
+        <w:bidi/>
+        <w:spacing w:before="0" w:beforeAutospacing="0" w:after="0" w:afterAutospacing="0"/>
+        <w:rPr>
+          <w:rtl/>
+        </w:rPr>
+      </w:pPr>
+      <w:r>
+        <w:rPr>
+          <w:rFonts w:ascii="Arial" w:hAnsi="Arial" w:cs="Arial"/>
           <w:noProof/>
           <w:color w:val="000000"/>
-          <w:sz w:val="24"/>
-          <w:szCs w:val="24"/>
           <w:bdr w:val="none" w:sz="0" w:space="0" w:color="auto" w:frame="1"/>
         </w:rPr>
         <w:drawing>
-          <wp:inline distT="0" distB="0" distL="0" distR="0" wp14:anchorId="6A41C0D4" wp14:editId="35E351A0">
+          <wp:inline distT="0" distB="0" distL="0" distR="0" wp14:anchorId="3D0E015D" wp14:editId="40C88E9C">
             <wp:extent cx="5730240" cy="4488180"/>
             <wp:effectExtent l="0" t="0" r="3810" b="7620"/>
-            <wp:docPr id="7" name="תמונה 7"/>
+            <wp:docPr id="17" name="תמונה 17"/>
             <wp:cNvGraphicFramePr>
               <a:graphicFrameLocks xmlns:a="http://schemas.openxmlformats.org/drawingml/2006/main" noChangeAspect="1"/>
             </wp:cNvGraphicFramePr>
@@ -999,31 +1065,25 @@
           </wp:inline>
         </w:drawing>
       </w:r>
-      <w:r>
-        <w:rPr>
-          <w:rFonts w:ascii="Times New Roman" w:eastAsia="Times New Roman" w:hAnsi="Times New Roman" w:cs="Times New Roman"/>
-          <w:sz w:val="24"/>
-          <w:szCs w:val="24"/>
-        </w:rPr>
-        <w:br/>
-      </w:r>
-    </w:p>
-    <w:p>
-      <w:pPr>
-        <w:bidi/>
-        <w:spacing w:after="0" w:line="240" w:lineRule="auto"/>
-        <w:rPr>
-          <w:rFonts w:ascii="Times New Roman" w:eastAsia="Times New Roman" w:hAnsi="Times New Roman" w:cs="Times New Roman"/>
-          <w:sz w:val="24"/>
-          <w:szCs w:val="24"/>
-        </w:rPr>
-      </w:pPr>
-      <w:r>
-        <w:rPr>
-          <w:rFonts w:ascii="Arial" w:eastAsia="Times New Roman" w:hAnsi="Arial" w:cs="Arial"/>
-          <w:color w:val="000000"/>
-          <w:sz w:val="24"/>
-          <w:szCs w:val="24"/>
+    </w:p>
+    <w:p>
+      <w:pPr>
+        <w:spacing w:after="240"/>
+        <w:rPr>
+          <w:rtl/>
+        </w:rPr>
+      </w:pPr>
+    </w:p>
+    <w:p>
+      <w:pPr>
+        <w:pStyle w:val="NormalWeb"/>
+        <w:bidi/>
+        <w:spacing w:before="0" w:beforeAutospacing="0" w:after="0" w:afterAutospacing="0"/>
+      </w:pPr>
+      <w:r>
+        <w:rPr>
+          <w:rFonts w:ascii="Arial" w:hAnsi="Arial" w:cs="Arial"/>
+          <w:color w:val="000000"/>
           <w:rtl/>
         </w:rPr>
         <w:lastRenderedPageBreak/>
@@ -1031,19 +1091,15 @@
       </w:r>
       <w:r>
         <w:rPr>
-          <w:rFonts w:ascii="Arial" w:eastAsia="Times New Roman" w:hAnsi="Arial" w:cs="Arial"/>
-          <w:color w:val="000000"/>
-          <w:sz w:val="24"/>
-          <w:szCs w:val="24"/>
+          <w:rFonts w:ascii="Arial" w:hAnsi="Arial" w:cs="Arial"/>
+          <w:color w:val="000000"/>
         </w:rPr>
         <w:t>Medulloblastoma</w:t>
       </w:r>
       <w:r>
         <w:rPr>
-          <w:rFonts w:ascii="Arial" w:eastAsia="Times New Roman" w:hAnsi="Arial" w:cs="Arial"/>
-          <w:color w:val="000000"/>
-          <w:sz w:val="24"/>
-          <w:szCs w:val="24"/>
+          <w:rFonts w:ascii="Arial" w:hAnsi="Arial" w:cs="Arial"/>
+          <w:color w:val="000000"/>
           <w:rtl/>
         </w:rPr>
         <w:t>:</w:t>
@@ -1051,29 +1107,25 @@
     </w:p>
     <w:p>
       <w:pPr>
-        <w:bidi/>
-        <w:spacing w:after="0" w:line="240" w:lineRule="auto"/>
-        <w:rPr>
-          <w:rFonts w:ascii="Times New Roman" w:eastAsia="Times New Roman" w:hAnsi="Times New Roman" w:cs="Times New Roman"/>
-          <w:sz w:val="24"/>
-          <w:szCs w:val="24"/>
-          <w:rtl/>
-        </w:rPr>
-      </w:pPr>
-      <w:r>
-        <w:rPr>
-          <w:rFonts w:ascii="Arial" w:eastAsia="Times New Roman" w:hAnsi="Arial" w:cs="Arial"/>
+        <w:pStyle w:val="NormalWeb"/>
+        <w:bidi/>
+        <w:spacing w:before="0" w:beforeAutospacing="0" w:after="0" w:afterAutospacing="0"/>
+        <w:rPr>
+          <w:rtl/>
+        </w:rPr>
+      </w:pPr>
+      <w:r>
+        <w:rPr>
+          <w:rFonts w:ascii="Arial" w:hAnsi="Arial" w:cs="Arial"/>
           <w:noProof/>
           <w:color w:val="000000"/>
-          <w:sz w:val="24"/>
-          <w:szCs w:val="24"/>
           <w:bdr w:val="none" w:sz="0" w:space="0" w:color="auto" w:frame="1"/>
         </w:rPr>
         <w:drawing>
-          <wp:inline distT="0" distB="0" distL="0" distR="0" wp14:anchorId="31443149" wp14:editId="202378F1">
+          <wp:inline distT="0" distB="0" distL="0" distR="0" wp14:anchorId="5D5729FF" wp14:editId="1F157A74">
             <wp:extent cx="5730240" cy="3352800"/>
             <wp:effectExtent l="0" t="0" r="3810" b="0"/>
-            <wp:docPr id="6" name="תמונה 6"/>
+            <wp:docPr id="16" name="תמונה 16"/>
             <wp:cNvGraphicFramePr>
               <a:graphicFrameLocks xmlns:a="http://schemas.openxmlformats.org/drawingml/2006/main" noChangeAspect="1"/>
             </wp:cNvGraphicFramePr>
@@ -1118,20 +1170,28 @@
           </wp:inline>
         </w:drawing>
       </w:r>
-      <w:r>
-        <w:rPr>
-          <w:rFonts w:ascii="Arial" w:eastAsia="Times New Roman" w:hAnsi="Arial" w:cs="Arial"/>
+    </w:p>
+    <w:p>
+      <w:pPr>
+        <w:pStyle w:val="NormalWeb"/>
+        <w:bidi/>
+        <w:spacing w:before="0" w:beforeAutospacing="0" w:after="0" w:afterAutospacing="0"/>
+        <w:rPr>
+          <w:rtl/>
+        </w:rPr>
+      </w:pPr>
+      <w:r>
+        <w:rPr>
+          <w:rFonts w:ascii="Arial" w:hAnsi="Arial" w:cs="Arial"/>
           <w:noProof/>
           <w:color w:val="000000"/>
-          <w:sz w:val="24"/>
-          <w:szCs w:val="24"/>
           <w:bdr w:val="none" w:sz="0" w:space="0" w:color="auto" w:frame="1"/>
         </w:rPr>
         <w:drawing>
-          <wp:inline distT="0" distB="0" distL="0" distR="0" wp14:anchorId="6AE5D674" wp14:editId="06C5ED9E">
-            <wp:extent cx="5111913" cy="3915508"/>
-            <wp:effectExtent l="0" t="0" r="0" b="8890"/>
-            <wp:docPr id="5" name="תמונה 5"/>
+          <wp:inline distT="0" distB="0" distL="0" distR="0" wp14:anchorId="73F2F3F9" wp14:editId="33D0AB07">
+            <wp:extent cx="5730240" cy="4389120"/>
+            <wp:effectExtent l="0" t="0" r="3810" b="0"/>
+            <wp:docPr id="15" name="תמונה 15"/>
             <wp:cNvGraphicFramePr>
               <a:graphicFrameLocks xmlns:a="http://schemas.openxmlformats.org/drawingml/2006/main" noChangeAspect="1"/>
             </wp:cNvGraphicFramePr>
@@ -1160,7 +1220,7 @@
                   <pic:spPr bwMode="auto">
                     <a:xfrm>
                       <a:off x="0" y="0"/>
-                      <a:ext cx="5118491" cy="3920547"/>
+                      <a:ext cx="5730240" cy="4389120"/>
                     </a:xfrm>
                     <a:prstGeom prst="rect">
                       <a:avLst/>
@@ -1179,72 +1239,22 @@
     </w:p>
     <w:p>
       <w:pPr>
-        <w:bidi/>
-        <w:spacing w:after="0" w:line="240" w:lineRule="auto"/>
-        <w:rPr>
-          <w:rFonts w:ascii="Arial" w:eastAsia="Times New Roman" w:hAnsi="Arial" w:cs="Arial"/>
-          <w:color w:val="000000"/>
-          <w:sz w:val="24"/>
-          <w:szCs w:val="24"/>
-          <w:rtl/>
-        </w:rPr>
-      </w:pPr>
-    </w:p>
-    <w:p>
-      <w:pPr>
-        <w:bidi/>
-        <w:spacing w:after="0" w:line="240" w:lineRule="auto"/>
-        <w:rPr>
-          <w:rFonts w:ascii="Arial" w:eastAsia="Times New Roman" w:hAnsi="Arial" w:cs="Arial"/>
-          <w:color w:val="000000"/>
-          <w:sz w:val="24"/>
-          <w:szCs w:val="24"/>
-          <w:rtl/>
-        </w:rPr>
-      </w:pPr>
-    </w:p>
-    <w:p>
-      <w:pPr>
-        <w:bidi/>
-        <w:spacing w:after="0" w:line="240" w:lineRule="auto"/>
-        <w:rPr>
-          <w:rFonts w:ascii="Arial" w:eastAsia="Times New Roman" w:hAnsi="Arial" w:cs="Arial"/>
-          <w:color w:val="000000"/>
-          <w:sz w:val="24"/>
-          <w:szCs w:val="24"/>
-          <w:rtl/>
-        </w:rPr>
-      </w:pPr>
-    </w:p>
-    <w:p>
-      <w:pPr>
-        <w:bidi/>
-        <w:spacing w:after="0" w:line="240" w:lineRule="auto"/>
-        <w:rPr>
-          <w:rFonts w:ascii="Arial" w:eastAsia="Times New Roman" w:hAnsi="Arial" w:cs="Arial"/>
-          <w:color w:val="000000"/>
-          <w:sz w:val="24"/>
-          <w:szCs w:val="24"/>
-          <w:rtl/>
-        </w:rPr>
-      </w:pPr>
-    </w:p>
-    <w:p>
-      <w:pPr>
-        <w:bidi/>
-        <w:spacing w:after="0" w:line="240" w:lineRule="auto"/>
-        <w:rPr>
-          <w:rFonts w:ascii="Times New Roman" w:eastAsia="Times New Roman" w:hAnsi="Times New Roman" w:cs="Times New Roman"/>
-          <w:sz w:val="24"/>
-          <w:szCs w:val="24"/>
-        </w:rPr>
-      </w:pPr>
-      <w:r>
-        <w:rPr>
-          <w:rFonts w:ascii="Arial" w:eastAsia="Times New Roman" w:hAnsi="Arial" w:cs="Arial"/>
-          <w:color w:val="000000"/>
-          <w:sz w:val="24"/>
-          <w:szCs w:val="24"/>
+        <w:spacing w:after="240"/>
+        <w:rPr>
+          <w:rtl/>
+        </w:rPr>
+      </w:pPr>
+    </w:p>
+    <w:p>
+      <w:pPr>
+        <w:pStyle w:val="NormalWeb"/>
+        <w:bidi/>
+        <w:spacing w:before="0" w:beforeAutospacing="0" w:after="0" w:afterAutospacing="0"/>
+      </w:pPr>
+      <w:r>
+        <w:rPr>
+          <w:rFonts w:ascii="Arial" w:hAnsi="Arial" w:cs="Arial"/>
+          <w:color w:val="000000"/>
           <w:rtl/>
         </w:rPr>
         <w:lastRenderedPageBreak/>
@@ -1252,19 +1262,15 @@
       </w:r>
       <w:r>
         <w:rPr>
-          <w:rFonts w:ascii="Arial" w:eastAsia="Times New Roman" w:hAnsi="Arial" w:cs="Arial"/>
-          <w:color w:val="000000"/>
-          <w:sz w:val="24"/>
-          <w:szCs w:val="24"/>
+          <w:rFonts w:ascii="Arial" w:hAnsi="Arial" w:cs="Arial"/>
+          <w:color w:val="000000"/>
         </w:rPr>
         <w:t>Pilocytic Astrocytoma</w:t>
       </w:r>
       <w:r>
         <w:rPr>
-          <w:rFonts w:ascii="Arial" w:eastAsia="Times New Roman" w:hAnsi="Arial" w:cs="Arial"/>
-          <w:color w:val="000000"/>
-          <w:sz w:val="24"/>
-          <w:szCs w:val="24"/>
+          <w:rFonts w:ascii="Arial" w:hAnsi="Arial" w:cs="Arial"/>
+          <w:color w:val="000000"/>
           <w:rtl/>
         </w:rPr>
         <w:t>:</w:t>
@@ -1272,29 +1278,25 @@
     </w:p>
     <w:p>
       <w:pPr>
-        <w:bidi/>
-        <w:spacing w:after="0" w:line="240" w:lineRule="auto"/>
-        <w:rPr>
-          <w:rFonts w:ascii="Times New Roman" w:eastAsia="Times New Roman" w:hAnsi="Times New Roman" w:cs="Times New Roman"/>
-          <w:sz w:val="24"/>
-          <w:szCs w:val="24"/>
-          <w:rtl/>
-        </w:rPr>
-      </w:pPr>
-      <w:r>
-        <w:rPr>
-          <w:rFonts w:ascii="Arial" w:eastAsia="Times New Roman" w:hAnsi="Arial" w:cs="Arial"/>
+        <w:pStyle w:val="NormalWeb"/>
+        <w:bidi/>
+        <w:spacing w:before="0" w:beforeAutospacing="0" w:after="0" w:afterAutospacing="0"/>
+        <w:rPr>
+          <w:rtl/>
+        </w:rPr>
+      </w:pPr>
+      <w:r>
+        <w:rPr>
+          <w:rFonts w:ascii="Arial" w:hAnsi="Arial" w:cs="Arial"/>
           <w:noProof/>
           <w:color w:val="000000"/>
-          <w:sz w:val="24"/>
-          <w:szCs w:val="24"/>
           <w:bdr w:val="none" w:sz="0" w:space="0" w:color="auto" w:frame="1"/>
         </w:rPr>
         <w:drawing>
-          <wp:inline distT="0" distB="0" distL="0" distR="0" wp14:anchorId="78AADC35" wp14:editId="7EEDA6A1">
+          <wp:inline distT="0" distB="0" distL="0" distR="0" wp14:anchorId="4A869D94" wp14:editId="5211A8E9">
             <wp:extent cx="5730240" cy="3390900"/>
             <wp:effectExtent l="0" t="0" r="3810" b="0"/>
-            <wp:docPr id="4" name="תמונה 4"/>
+            <wp:docPr id="14" name="תמונה 14"/>
             <wp:cNvGraphicFramePr>
               <a:graphicFrameLocks xmlns:a="http://schemas.openxmlformats.org/drawingml/2006/main" noChangeAspect="1"/>
             </wp:cNvGraphicFramePr>
@@ -1342,29 +1344,25 @@
     </w:p>
     <w:p>
       <w:pPr>
-        <w:bidi/>
-        <w:spacing w:after="0" w:line="240" w:lineRule="auto"/>
-        <w:rPr>
-          <w:rFonts w:ascii="Times New Roman" w:eastAsia="Times New Roman" w:hAnsi="Times New Roman" w:cs="Times New Roman"/>
-          <w:sz w:val="24"/>
-          <w:szCs w:val="24"/>
-          <w:rtl/>
-        </w:rPr>
-      </w:pPr>
-      <w:r>
-        <w:rPr>
-          <w:rFonts w:ascii="Arial" w:eastAsia="Times New Roman" w:hAnsi="Arial" w:cs="Arial"/>
+        <w:pStyle w:val="NormalWeb"/>
+        <w:bidi/>
+        <w:spacing w:before="0" w:beforeAutospacing="0" w:after="0" w:afterAutospacing="0"/>
+        <w:rPr>
+          <w:rtl/>
+        </w:rPr>
+      </w:pPr>
+      <w:r>
+        <w:rPr>
+          <w:rFonts w:ascii="Arial" w:hAnsi="Arial" w:cs="Arial"/>
           <w:noProof/>
           <w:color w:val="000000"/>
-          <w:sz w:val="24"/>
-          <w:szCs w:val="24"/>
           <w:bdr w:val="none" w:sz="0" w:space="0" w:color="auto" w:frame="1"/>
         </w:rPr>
         <w:drawing>
-          <wp:inline distT="0" distB="0" distL="0" distR="0" wp14:anchorId="4DCEC75A" wp14:editId="7222F6A7">
+          <wp:inline distT="0" distB="0" distL="0" distR="0" wp14:anchorId="29581600" wp14:editId="3176A950">
             <wp:extent cx="5730240" cy="4427220"/>
             <wp:effectExtent l="0" t="0" r="3810" b="0"/>
-            <wp:docPr id="3" name="תמונה 3"/>
+            <wp:docPr id="13" name="תמונה 13"/>
             <wp:cNvGraphicFramePr>
               <a:graphicFrameLocks xmlns:a="http://schemas.openxmlformats.org/drawingml/2006/main" noChangeAspect="1"/>
             </wp:cNvGraphicFramePr>
@@ -1409,34 +1407,20 @@
           </wp:inline>
         </w:drawing>
       </w:r>
-    </w:p>
-    <w:p>
-      <w:pPr>
-        <w:spacing w:after="240" w:line="240" w:lineRule="auto"/>
-        <w:rPr>
-          <w:rFonts w:ascii="Times New Roman" w:eastAsia="Times New Roman" w:hAnsi="Times New Roman" w:cs="Times New Roman"/>
-          <w:sz w:val="24"/>
-          <w:szCs w:val="24"/>
-          <w:rtl/>
-        </w:rPr>
-      </w:pPr>
-    </w:p>
-    <w:p>
-      <w:pPr>
-        <w:bidi/>
-        <w:spacing w:after="0" w:line="240" w:lineRule="auto"/>
-        <w:rPr>
-          <w:rFonts w:ascii="Times New Roman" w:eastAsia="Times New Roman" w:hAnsi="Times New Roman" w:cs="Times New Roman"/>
-          <w:sz w:val="24"/>
-          <w:szCs w:val="24"/>
-        </w:rPr>
-      </w:pPr>
-      <w:r>
-        <w:rPr>
-          <w:rFonts w:ascii="Arial" w:eastAsia="Times New Roman" w:hAnsi="Arial" w:cs="Arial"/>
-          <w:color w:val="000000"/>
-          <w:sz w:val="24"/>
-          <w:szCs w:val="24"/>
+      <w:r>
+        <w:br/>
+      </w:r>
+    </w:p>
+    <w:p>
+      <w:pPr>
+        <w:pStyle w:val="NormalWeb"/>
+        <w:bidi/>
+        <w:spacing w:before="0" w:beforeAutospacing="0" w:after="0" w:afterAutospacing="0"/>
+      </w:pPr>
+      <w:r>
+        <w:rPr>
+          <w:rFonts w:ascii="Arial" w:hAnsi="Arial" w:cs="Arial"/>
+          <w:color w:val="000000"/>
           <w:rtl/>
         </w:rPr>
         <w:lastRenderedPageBreak/>
@@ -1444,39 +1428,33 @@
       </w:r>
       <w:r>
         <w:rPr>
-          <w:rFonts w:ascii="Arial" w:eastAsia="Times New Roman" w:hAnsi="Arial" w:cs="Arial"/>
-          <w:color w:val="000000"/>
-          <w:sz w:val="24"/>
-          <w:szCs w:val="24"/>
+          <w:rFonts w:ascii="Arial" w:hAnsi="Arial" w:cs="Arial"/>
+          <w:color w:val="000000"/>
         </w:rPr>
         <w:t>at</w:t>
       </w:r>
     </w:p>
     <w:p>
       <w:pPr>
-        <w:bidi/>
-        <w:spacing w:after="0" w:line="240" w:lineRule="auto"/>
-        <w:rPr>
-          <w:rFonts w:ascii="Times New Roman" w:eastAsia="Times New Roman" w:hAnsi="Times New Roman" w:cs="Times New Roman"/>
-          <w:sz w:val="24"/>
-          <w:szCs w:val="24"/>
-          <w:rtl/>
-        </w:rPr>
-      </w:pPr>
-      <w:r>
-        <w:rPr>
-          <w:rFonts w:ascii="Arial" w:eastAsia="Times New Roman" w:hAnsi="Arial" w:cs="Arial"/>
+        <w:pStyle w:val="NormalWeb"/>
+        <w:bidi/>
+        <w:spacing w:before="0" w:beforeAutospacing="0" w:after="0" w:afterAutospacing="0"/>
+        <w:rPr>
+          <w:rtl/>
+        </w:rPr>
+      </w:pPr>
+      <w:r>
+        <w:rPr>
+          <w:rFonts w:ascii="Arial" w:hAnsi="Arial" w:cs="Arial"/>
           <w:noProof/>
           <w:color w:val="000000"/>
-          <w:sz w:val="24"/>
-          <w:szCs w:val="24"/>
           <w:bdr w:val="none" w:sz="0" w:space="0" w:color="auto" w:frame="1"/>
         </w:rPr>
         <w:drawing>
-          <wp:inline distT="0" distB="0" distL="0" distR="0" wp14:anchorId="10C2A955" wp14:editId="5D6A1599">
+          <wp:inline distT="0" distB="0" distL="0" distR="0" wp14:anchorId="3350D2AC" wp14:editId="32B740D2">
             <wp:extent cx="5730240" cy="3048000"/>
             <wp:effectExtent l="0" t="0" r="3810" b="0"/>
-            <wp:docPr id="2" name="תמונה 2"/>
+            <wp:docPr id="12" name="תמונה 12"/>
             <wp:cNvGraphicFramePr>
               <a:graphicFrameLocks xmlns:a="http://schemas.openxmlformats.org/drawingml/2006/main" noChangeAspect="1"/>
             </wp:cNvGraphicFramePr>
@@ -1524,29 +1502,25 @@
     </w:p>
     <w:p>
       <w:pPr>
-        <w:bidi/>
-        <w:spacing w:after="0" w:line="240" w:lineRule="auto"/>
-        <w:rPr>
-          <w:rFonts w:ascii="Times New Roman" w:eastAsia="Times New Roman" w:hAnsi="Times New Roman" w:cs="Times New Roman"/>
-          <w:sz w:val="24"/>
-          <w:szCs w:val="24"/>
-          <w:rtl/>
-        </w:rPr>
-      </w:pPr>
-      <w:r>
-        <w:rPr>
-          <w:rFonts w:ascii="Arial" w:eastAsia="Times New Roman" w:hAnsi="Arial" w:cs="Arial"/>
+        <w:pStyle w:val="NormalWeb"/>
+        <w:bidi/>
+        <w:spacing w:before="0" w:beforeAutospacing="0" w:after="0" w:afterAutospacing="0"/>
+        <w:rPr>
+          <w:rtl/>
+        </w:rPr>
+      </w:pPr>
+      <w:r>
+        <w:rPr>
+          <w:rFonts w:ascii="Arial" w:hAnsi="Arial" w:cs="Arial"/>
           <w:noProof/>
           <w:color w:val="000000"/>
-          <w:sz w:val="24"/>
-          <w:szCs w:val="24"/>
           <w:bdr w:val="none" w:sz="0" w:space="0" w:color="auto" w:frame="1"/>
         </w:rPr>
         <w:drawing>
-          <wp:inline distT="0" distB="0" distL="0" distR="0" wp14:anchorId="16E6C8FF" wp14:editId="1098634B">
+          <wp:inline distT="0" distB="0" distL="0" distR="0" wp14:anchorId="3EAECDB4" wp14:editId="78B7ADA9">
             <wp:extent cx="5730240" cy="1592580"/>
             <wp:effectExtent l="0" t="0" r="3810" b="7620"/>
-            <wp:docPr id="1" name="תמונה 1"/>
+            <wp:docPr id="11" name="תמונה 11"/>
             <wp:cNvGraphicFramePr>
               <a:graphicFrameLocks xmlns:a="http://schemas.openxmlformats.org/drawingml/2006/main" noChangeAspect="1"/>
             </wp:cNvGraphicFramePr>
@@ -2037,7 +2011,6 @@
     <w:name w:val="Normal (Web)"/>
     <w:basedOn w:val="a"/>
     <w:uiPriority w:val="99"/>
-    <w:semiHidden/>
     <w:unhideWhenUsed/>
     <w:rsid w:val="00DB3B86"/>
     <w:pPr>

</xml_diff>